<commit_message>
started to hack courses
</commit_message>
<xml_diff>
--- a/handlers/payments/invoice/controller/course-agreement.docx
+++ b/handlers/payments/invoice/controller/course-agreement.docx
@@ -47,12 +47,6 @@
         <w:gridCol w:w="6817"/>
       </w:tblGrid>
       <w:tr>
-        <w:tblPrEx>
-          <w:tblCellMar>
-            <w:top w:w="0" w:type="dxa"/>
-            <w:bottom w:w="0" w:type="dxa"/>
-          </w:tblCellMar>
-        </w:tblPrEx>
         <w:tc>
           <w:tcPr>
             <w:tcW w:w="3648" w:type="dxa"/>
@@ -138,23 +132,7 @@
           <w:rFonts w:cs="Tahoma"/>
           <w:color w:val="000000"/>
         </w:rPr>
-        <w:t xml:space="preserve">1.2. Семинары поводятся в виде </w:t>
-      </w:r>
-      <w:proofErr w:type="spellStart"/>
-      <w:r>
-        <w:rPr>
-          <w:rFonts w:cs="Tahoma"/>
-          <w:color w:val="000000"/>
-        </w:rPr>
-        <w:t>вебинаров</w:t>
-      </w:r>
-      <w:proofErr w:type="spellEnd"/>
-      <w:r>
-        <w:rPr>
-          <w:rFonts w:cs="Tahoma"/>
-          <w:color w:val="000000"/>
-        </w:rPr>
-        <w:t xml:space="preserve"> с использованием сети интернет.</w:t>
+        <w:t>1.2. Семинары поводятся в виде вебинаров с использованием сети интернет.</w:t>
       </w:r>
     </w:p>
     <w:p>
@@ -407,23 +385,7 @@
           <w:rFonts w:cs="Tahoma"/>
           <w:color w:val="000000"/>
         </w:rPr>
-        <w:t xml:space="preserve">в случае, если слушатель не может участвовать, Заказчик имеет право произвести замену слушателя. В случае </w:t>
-      </w:r>
-      <w:proofErr w:type="spellStart"/>
-      <w:r>
-        <w:rPr>
-          <w:rFonts w:cs="Tahoma"/>
-          <w:color w:val="000000"/>
-        </w:rPr>
-        <w:t>незамены</w:t>
-      </w:r>
-      <w:proofErr w:type="spellEnd"/>
-      <w:r>
-        <w:rPr>
-          <w:rFonts w:cs="Tahoma"/>
-          <w:color w:val="000000"/>
-        </w:rPr>
-        <w:t xml:space="preserve"> Заказчиком слушателя, плата за участие Заказчику не возмещается.</w:t>
+        <w:t>в случае, если слушатель не может участвовать, Заказчик имеет право произвести замену слушателя. В случае незамены Заказчиком слушателя, плата за участие Заказчику не возмещается.</w:t>
       </w:r>
     </w:p>
     <w:p>
@@ -506,20 +468,20 @@
     </w:p>
     <w:p>
       <w:r>
-        <w:t>7.1. Все споры, возникающие при исполнении настоящего Договора, решаются Сторонами путем переговоров, которые могут проводиться, в том числе, путем отправления писем по электронной почте, обмена факсимильными сообщениями.</w:t>
-      </w:r>
-    </w:p>
-    <w:p>
-      <w:r>
-        <w:t xml:space="preserve">7.2. Если Стороны не придут к </w:t>
-      </w:r>
-      <w:proofErr w:type="spellStart"/>
-      <w:r>
-        <w:t>cоглашению</w:t>
-      </w:r>
-      <w:proofErr w:type="spellEnd"/>
-      <w:r>
-        <w:t xml:space="preserve"> путем переговоров, все споры и рассматриваются в претензионном порядке. Срок рассмотрения претензии — три недели с даты получения претензии. </w:t>
+        <w:t>7.1. Все споры, возникающие при исполнении настоящего Договора, решаются Сторонами путем переговоров, которые могут проводиться, в том числе, путем отправления писем по электро</w:t>
+      </w:r>
+      <w:r>
+        <w:t>нной почте</w:t>
+      </w:r>
+      <w:bookmarkStart w:id="0" w:name="_GoBack"/>
+      <w:bookmarkEnd w:id="0"/>
+      <w:r>
+        <w:t>.</w:t>
+      </w:r>
+    </w:p>
+    <w:p>
+      <w:r>
+        <w:t xml:space="preserve">7.2. Если Стороны не придут к cоглашению путем переговоров, все споры и рассматриваются в претензионном порядке. Срок рассмотрения претензии — три недели с даты получения претензии. </w:t>
       </w:r>
     </w:p>
     <w:p>
@@ -603,12 +565,6 @@
         <w:gridCol w:w="5053"/>
       </w:tblGrid>
       <w:tr>
-        <w:tblPrEx>
-          <w:tblCellMar>
-            <w:top w:w="0" w:type="dxa"/>
-            <w:bottom w:w="0" w:type="dxa"/>
-          </w:tblCellMar>
-        </w:tblPrEx>
         <w:tc>
           <w:tcPr>
             <w:tcW w:w="5518" w:type="dxa"/>
@@ -706,12 +662,6 @@
         </w:tc>
       </w:tr>
       <w:tr>
-        <w:tblPrEx>
-          <w:tblCellMar>
-            <w:top w:w="0" w:type="dxa"/>
-            <w:bottom w:w="0" w:type="dxa"/>
-          </w:tblCellMar>
-        </w:tblPrEx>
         <w:tc>
           <w:tcPr>
             <w:tcW w:w="5518" w:type="dxa"/>
@@ -793,78 +743,50 @@
               <w:rPr>
                 <w:rFonts w:cs="Arial"/>
               </w:rPr>
-              <w:t>р/</w:t>
-            </w:r>
-            <w:proofErr w:type="spellStart"/>
+              <w:t xml:space="preserve">р/сч </w:t>
+            </w:r>
+            <w:r>
+              <w:t>{</w:t>
+            </w:r>
+            <w:r>
+              <w:t>ACCOUNT</w:t>
+            </w:r>
+            <w:r>
+              <w:t xml:space="preserve">} </w:t>
+            </w:r>
+          </w:p>
+          <w:p>
             <w:r>
               <w:rPr>
                 <w:rFonts w:cs="Arial"/>
               </w:rPr>
-              <w:t>сч</w:t>
-            </w:r>
-            <w:proofErr w:type="spellEnd"/>
+              <w:t xml:space="preserve">в </w:t>
+            </w:r>
             <w:r>
               <w:rPr>
                 <w:rFonts w:cs="Arial"/>
               </w:rPr>
-              <w:t xml:space="preserve"> </w:t>
-            </w:r>
-            <w:r>
               <w:t>{</w:t>
             </w:r>
             <w:r>
-              <w:t>ACCOUNT</w:t>
-            </w:r>
-            <w:r>
-              <w:t xml:space="preserve">} </w:t>
-            </w:r>
-          </w:p>
-          <w:p>
-            <w:r>
               <w:rPr>
                 <w:rFonts w:cs="Arial"/>
               </w:rPr>
-              <w:t xml:space="preserve">в </w:t>
+              <w:t>BANK</w:t>
             </w:r>
             <w:r>
               <w:rPr>
                 <w:rFonts w:cs="Arial"/>
               </w:rPr>
-              <w:t>{</w:t>
-            </w:r>
+              <w:t>}</w:t>
+            </w:r>
+          </w:p>
+          <w:p>
             <w:r>
               <w:rPr>
                 <w:rFonts w:cs="Arial"/>
               </w:rPr>
-              <w:t>BANK</w:t>
-            </w:r>
-            <w:r>
-              <w:rPr>
-                <w:rFonts w:cs="Arial"/>
-              </w:rPr>
-              <w:t>}</w:t>
-            </w:r>
-          </w:p>
-          <w:p>
-            <w:r>
-              <w:rPr>
-                <w:rFonts w:cs="Arial"/>
-              </w:rPr>
-              <w:t>к/</w:t>
-            </w:r>
-            <w:proofErr w:type="spellStart"/>
-            <w:r>
-              <w:rPr>
-                <w:rFonts w:cs="Arial"/>
-              </w:rPr>
-              <w:t>сч</w:t>
-            </w:r>
-            <w:proofErr w:type="spellEnd"/>
-            <w:r>
-              <w:rPr>
-                <w:rFonts w:cs="Arial"/>
-              </w:rPr>
-              <w:t xml:space="preserve"> </w:t>
+              <w:t xml:space="preserve">к/сч </w:t>
             </w:r>
             <w:r>
               <w:t>{</w:t>
@@ -974,12 +896,6 @@
         </w:tc>
       </w:tr>
       <w:tr>
-        <w:tblPrEx>
-          <w:tblCellMar>
-            <w:top w:w="0" w:type="dxa"/>
-            <w:bottom w:w="0" w:type="dxa"/>
-          </w:tblCellMar>
-        </w:tblPrEx>
         <w:tc>
           <w:tcPr>
             <w:tcW w:w="5518" w:type="dxa"/>
@@ -1317,7 +1233,7 @@
       <w:pPr>
         <w:spacing w:line="303" w:lineRule="atLeast"/>
       </w:pPr>
-      <w:bookmarkStart w:id="0" w:name="Bookmark3"/>
+      <w:bookmarkStart w:id="1" w:name="Bookmark3"/>
       <w:r>
         <w:rPr>
           <w:rFonts w:cs="Tahoma"/>
@@ -1332,7 +1248,7 @@
         </w:rPr>
         <w:t>с другой стороны,</w:t>
       </w:r>
-      <w:bookmarkEnd w:id="0"/>
+      <w:bookmarkEnd w:id="1"/>
       <w:r>
         <w:rPr>
           <w:rFonts w:cs="Tahoma"/>
@@ -1453,12 +1369,6 @@
         <w:gridCol w:w="5014"/>
       </w:tblGrid>
       <w:tr>
-        <w:tblPrEx>
-          <w:tblCellMar>
-            <w:top w:w="0" w:type="dxa"/>
-            <w:bottom w:w="0" w:type="dxa"/>
-          </w:tblCellMar>
-        </w:tblPrEx>
         <w:tc>
           <w:tcPr>
             <w:tcW w:w="5555" w:type="dxa"/>
@@ -1557,12 +1467,6 @@
         </w:tc>
       </w:tr>
       <w:tr>
-        <w:tblPrEx>
-          <w:tblCellMar>
-            <w:top w:w="0" w:type="dxa"/>
-            <w:bottom w:w="0" w:type="dxa"/>
-          </w:tblCellMar>
-        </w:tblPrEx>
         <w:tc>
           <w:tcPr>
             <w:tcW w:w="236" w:type="dxa"/>
@@ -1735,12 +1639,6 @@
         <w:gridCol w:w="10534"/>
       </w:tblGrid>
       <w:tr>
-        <w:tblPrEx>
-          <w:tblCellMar>
-            <w:top w:w="0" w:type="dxa"/>
-            <w:bottom w:w="0" w:type="dxa"/>
-          </w:tblCellMar>
-        </w:tblPrEx>
         <w:tc>
           <w:tcPr>
             <w:tcW w:w="10602" w:type="dxa"/>
@@ -1788,12 +1686,6 @@
         <w:gridCol w:w="5267"/>
       </w:tblGrid>
       <w:tr>
-        <w:tblPrEx>
-          <w:tblCellMar>
-            <w:top w:w="0" w:type="dxa"/>
-            <w:bottom w:w="0" w:type="dxa"/>
-          </w:tblCellMar>
-        </w:tblPrEx>
         <w:tc>
           <w:tcPr>
             <w:tcW w:w="5301" w:type="dxa"/>
@@ -1815,8 +1707,6 @@
               </w:rPr>
               <w:t>{END_DATE</w:t>
             </w:r>
-            <w:bookmarkStart w:id="1" w:name="_GoBack"/>
-            <w:bookmarkEnd w:id="1"/>
             <w:r>
               <w:rPr>
                 <w:rFonts w:cs="Tahoma"/>
@@ -1860,12 +1750,6 @@
         </w:tc>
       </w:tr>
       <w:tr>
-        <w:tblPrEx>
-          <w:tblCellMar>
-            <w:top w:w="0" w:type="dxa"/>
-            <w:bottom w:w="0" w:type="dxa"/>
-          </w:tblCellMar>
-        </w:tblPrEx>
         <w:tc>
           <w:tcPr>
             <w:tcW w:w="5301" w:type="dxa"/>

</xml_diff>